<commit_message>
removed index.html from pathing for nicer web address
</commit_message>
<xml_diff>
--- a/website link_GitHub.docx
+++ b/website link_GitHub.docx
@@ -36,45 +36,40 @@
         <w:t>)</w:t>
       </w:r>
     </w:p>
+    <w:p/>
+    <w:p>
+      <w:r>
+        <w:t>Website address:</w:t>
+      </w:r>
+    </w:p>
     <w:p>
       <w:hyperlink r:id="rId4" w:history="1">
         <w:r>
           <w:rPr>
             <w:rStyle w:val="Hyperlink"/>
           </w:rPr>
-          <w:t>https:</w:t>
+          <w:t>https://moveitdanceacademy.github.io</w:t>
         </w:r>
+      </w:hyperlink>
+      <w:r>
+        <w:t xml:space="preserve"> </w:t>
+      </w:r>
+    </w:p>
+    <w:p/>
+    <w:p>
+      <w:r>
+        <w:t>Repository:</w:t>
+      </w:r>
+    </w:p>
+    <w:p>
+      <w:hyperlink r:id="rId5" w:history="1">
         <w:r>
           <w:rPr>
             <w:rStyle w:val="Hyperlink"/>
           </w:rPr>
-          <w:t>/</w:t>
-        </w:r>
-        <w:r>
-          <w:rPr>
-            <w:rStyle w:val="Hyperlink"/>
-          </w:rPr>
-          <w:t>/moveitdanceacademy</w:t>
-        </w:r>
-        <w:r>
-          <w:rPr>
-            <w:rStyle w:val="Hyperlink"/>
-          </w:rPr>
-          <w:t>.</w:t>
-        </w:r>
-        <w:r>
-          <w:rPr>
-            <w:rStyle w:val="Hyperlink"/>
-          </w:rPr>
-          <w:t>github.io</w:t>
+          <w:t>https://github.com/moveitdanceacademy/moveitdanceacademy.github.io</w:t>
         </w:r>
       </w:hyperlink>
-      <w:r>
-        <w:rPr>
-          <w:rStyle w:val="Hyperlink"/>
-        </w:rPr>
-        <w:t>/index.html</w:t>
-      </w:r>
     </w:p>
     <w:p>
       <w:bookmarkStart w:id="0" w:name="_GoBack"/>

</xml_diff>

<commit_message>
removed index.html for nicer web address
</commit_message>
<xml_diff>
--- a/website link_GitHub.docx
+++ b/website link_GitHub.docx
@@ -6,18 +6,20 @@
       <w:pPr>
         <w:rPr>
           <w:b/>
+          <w:u w:val="single"/>
         </w:rPr>
       </w:pPr>
       <w:r>
         <w:rPr>
           <w:b/>
+          <w:u w:val="single"/>
         </w:rPr>
         <w:t xml:space="preserve">Move IT! Dance Academy </w:t>
       </w:r>
     </w:p>
     <w:p>
       <w:r>
-        <w:t xml:space="preserve">(Joanna </w:t>
+        <w:t xml:space="preserve">Joanna </w:t>
       </w:r>
       <w:proofErr w:type="spellStart"/>
       <w:r>
@@ -32,14 +34,17 @@
         <w:t>Drozd</w:t>
       </w:r>
       <w:proofErr w:type="spellEnd"/>
-      <w:r>
-        <w:t>)</w:t>
-      </w:r>
     </w:p>
     <w:p/>
     <w:p>
       <w:r>
-        <w:t>Website address:</w:t>
+        <w:t>Website</w:t>
+      </w:r>
+      <w:r>
+        <w:t>:</w:t>
+      </w:r>
+      <w:r>
+        <w:t xml:space="preserve"> </w:t>
       </w:r>
     </w:p>
     <w:p>

</xml_diff>